<commit_message>
[assembly] added conventional designs
</commit_message>
<xml_diff>
--- a/Assembly/Assembly.docx
+++ b/Assembly/Assembly.docx
@@ -5,6 +5,7 @@
     <w:p>
       <w:pPr>
         <w:ind w:firstLine="0"/>
+        <w:jc w:val="both"/>
         <w:rPr>
           <w:rFonts w:ascii="Times New Roman" w:hAnsi="Times New Roman" w:cs="Times New Roman"/>
           <w:sz w:val="24"/>
@@ -30,120 +31,109 @@
     </w:p>
     <w:p>
       <w:pPr>
-        <w:pStyle w:val="ListParagraph"/>
-        <w:numPr>
-          <w:ilvl w:val="0"/>
-          <w:numId w:val="1"/>
-        </w:numPr>
-        <w:rPr>
-          <w:rFonts w:ascii="Times New Roman" w:hAnsi="Times New Roman" w:cs="Times New Roman"/>
-          <w:sz w:val="24"/>
-          <w:szCs w:val="24"/>
-        </w:rPr>
-      </w:pPr>
-      <w:r>
-        <w:rPr>
-          <w:rFonts w:ascii="Times New Roman" w:hAnsi="Times New Roman" w:cs="Times New Roman"/>
-          <w:sz w:val="24"/>
-          <w:szCs w:val="24"/>
-        </w:rPr>
-        <w:t>Address the issue of burners(detachable and material)</w:t>
+        <w:ind w:firstLine="0"/>
+        <w:jc w:val="both"/>
+        <w:rPr>
+          <w:rFonts w:ascii="Times New Roman" w:hAnsi="Times New Roman" w:cs="Times New Roman"/>
+          <w:sz w:val="24"/>
+          <w:szCs w:val="24"/>
+        </w:rPr>
+      </w:pPr>
+      <w:r>
+        <w:rPr>
+          <w:rFonts w:ascii="Times New Roman" w:hAnsi="Times New Roman" w:cs="Times New Roman"/>
+          <w:sz w:val="24"/>
+          <w:szCs w:val="24"/>
+        </w:rPr>
+        <w:t>Burner</w:t>
       </w:r>
     </w:p>
     <w:p>
       <w:pPr>
-        <w:pStyle w:val="ListParagraph"/>
-        <w:numPr>
-          <w:ilvl w:val="0"/>
-          <w:numId w:val="1"/>
-        </w:numPr>
-        <w:rPr>
-          <w:rFonts w:ascii="Times New Roman" w:hAnsi="Times New Roman" w:cs="Times New Roman"/>
-          <w:sz w:val="24"/>
-          <w:szCs w:val="24"/>
-        </w:rPr>
-      </w:pPr>
-      <w:r>
-        <w:rPr>
-          <w:rFonts w:ascii="Times New Roman" w:hAnsi="Times New Roman" w:cs="Times New Roman"/>
-          <w:sz w:val="24"/>
-          <w:szCs w:val="24"/>
-        </w:rPr>
-        <w:t xml:space="preserve">Address the issue of nozzle design() </w:t>
-      </w:r>
-    </w:p>
-    <w:p>
-      <w:pPr>
-        <w:pStyle w:val="ListParagraph"/>
-        <w:numPr>
-          <w:ilvl w:val="0"/>
-          <w:numId w:val="1"/>
-        </w:numPr>
-        <w:rPr>
-          <w:rFonts w:ascii="Times New Roman" w:hAnsi="Times New Roman" w:cs="Times New Roman"/>
-          <w:sz w:val="24"/>
-          <w:szCs w:val="24"/>
-        </w:rPr>
-      </w:pPr>
-      <w:r>
-        <w:rPr>
-          <w:rFonts w:ascii="Times New Roman" w:hAnsi="Times New Roman" w:cs="Times New Roman"/>
-          <w:sz w:val="24"/>
-          <w:szCs w:val="24"/>
-        </w:rPr>
-        <w:t>Address the issue of ignition</w:t>
-      </w:r>
-    </w:p>
-    <w:p>
-      <w:pPr>
-        <w:pStyle w:val="ListParagraph"/>
-        <w:numPr>
-          <w:ilvl w:val="0"/>
-          <w:numId w:val="1"/>
-        </w:numPr>
-        <w:rPr>
-          <w:rFonts w:ascii="Times New Roman" w:hAnsi="Times New Roman" w:cs="Times New Roman"/>
-          <w:sz w:val="24"/>
-          <w:szCs w:val="24"/>
-        </w:rPr>
-      </w:pPr>
-      <w:r>
-        <w:rPr>
-          <w:rFonts w:ascii="Times New Roman" w:hAnsi="Times New Roman" w:cs="Times New Roman"/>
-          <w:sz w:val="24"/>
-          <w:szCs w:val="24"/>
-        </w:rPr>
-        <w:t>Address the issue of safety, carbon monoxide</w:t>
-      </w:r>
-    </w:p>
-    <w:p>
-      <w:pPr>
-        <w:pStyle w:val="ListParagraph"/>
-        <w:numPr>
-          <w:ilvl w:val="0"/>
-          <w:numId w:val="1"/>
-        </w:numPr>
-        <w:rPr>
-          <w:rFonts w:ascii="Times New Roman" w:hAnsi="Times New Roman" w:cs="Times New Roman"/>
-          <w:sz w:val="24"/>
-          <w:szCs w:val="24"/>
-        </w:rPr>
-      </w:pPr>
-      <w:r>
-        <w:rPr>
-          <w:rFonts w:ascii="Times New Roman" w:hAnsi="Times New Roman" w:cs="Times New Roman"/>
-          <w:sz w:val="24"/>
-          <w:szCs w:val="24"/>
-        </w:rPr>
-        <w:t>Address the issue of oil consumption</w:t>
-      </w:r>
-      <w:r>
-        <w:rPr>
-          <w:rFonts w:ascii="Times New Roman" w:hAnsi="Times New Roman" w:cs="Times New Roman"/>
-          <w:sz w:val="24"/>
-          <w:szCs w:val="24"/>
-        </w:rPr>
-        <w:t xml:space="preserve"> </w:t>
+        <w:ind w:firstLine="360"/>
+        <w:jc w:val="both"/>
+        <w:rPr>
+          <w:rFonts w:ascii="Times New Roman" w:hAnsi="Times New Roman" w:cs="Times New Roman"/>
+          <w:sz w:val="24"/>
+          <w:szCs w:val="24"/>
+        </w:rPr>
+      </w:pPr>
+      <w:r>
+        <w:rPr>
+          <w:rFonts w:ascii="Times New Roman" w:hAnsi="Times New Roman" w:cs="Times New Roman"/>
+          <w:sz w:val="24"/>
+          <w:szCs w:val="24"/>
+        </w:rPr>
+        <w:t xml:space="preserve">Conventional designs of the burner do not gather for its maintainability. The burner </w:t>
+      </w:r>
+      <w:proofErr w:type="gramStart"/>
+      <w:r>
+        <w:rPr>
+          <w:rFonts w:ascii="Times New Roman" w:hAnsi="Times New Roman" w:cs="Times New Roman"/>
+          <w:sz w:val="24"/>
+          <w:szCs w:val="24"/>
+        </w:rPr>
+        <w:t>is designed</w:t>
+      </w:r>
+      <w:proofErr w:type="gramEnd"/>
+      <w:r>
+        <w:rPr>
+          <w:rFonts w:ascii="Times New Roman" w:hAnsi="Times New Roman" w:cs="Times New Roman"/>
+          <w:sz w:val="24"/>
+          <w:szCs w:val="24"/>
+        </w:rPr>
+        <w:t xml:space="preserve"> as </w:t>
+      </w:r>
+      <w:r>
+        <w:rPr>
+          <w:rFonts w:ascii="Times New Roman" w:hAnsi="Times New Roman" w:cs="Times New Roman"/>
+          <w:sz w:val="24"/>
+          <w:szCs w:val="24"/>
+        </w:rPr>
+        <w:t xml:space="preserve">a </w:t>
+      </w:r>
+      <w:r>
+        <w:rPr>
+          <w:rFonts w:ascii="Times New Roman" w:hAnsi="Times New Roman" w:cs="Times New Roman"/>
+          <w:sz w:val="24"/>
+          <w:szCs w:val="24"/>
+        </w:rPr>
+        <w:t>single solid attached to the nozzle. Since most furnaces operate at temperatures more than 1800</w:t>
+      </w:r>
+      <w:r>
+        <w:rPr>
+          <w:rFonts w:ascii="Times New Roman" w:hAnsi="Times New Roman" w:cs="Times New Roman"/>
+          <w:sz w:val="24"/>
+          <w:szCs w:val="24"/>
+          <w:vertAlign w:val="superscript"/>
+        </w:rPr>
+        <w:t>0</w:t>
+      </w:r>
+      <w:r>
+        <w:rPr>
+          <w:rFonts w:ascii="Times New Roman" w:hAnsi="Times New Roman" w:cs="Times New Roman"/>
+          <w:sz w:val="24"/>
+          <w:szCs w:val="24"/>
+        </w:rPr>
+        <w:t xml:space="preserve">C, such </w:t>
+      </w:r>
+      <w:proofErr w:type="gramStart"/>
+      <w:r>
+        <w:rPr>
+          <w:rFonts w:ascii="Times New Roman" w:hAnsi="Times New Roman" w:cs="Times New Roman"/>
+          <w:sz w:val="24"/>
+          <w:szCs w:val="24"/>
+        </w:rPr>
+        <w:t>burners</w:t>
+      </w:r>
+      <w:proofErr w:type="gramEnd"/>
+      <w:r>
+        <w:rPr>
+          <w:rFonts w:ascii="Times New Roman" w:hAnsi="Times New Roman" w:cs="Times New Roman"/>
+          <w:sz w:val="24"/>
+          <w:szCs w:val="24"/>
+        </w:rPr>
+        <w:t xml:space="preserve"> burn out and become non-functional after some few operations. Due to the solid design of such furnaces, replacements of such parts require overhauling. The choice of material plays a role in the frequency of maintenance. </w:t>
       </w:r>
       <w:bookmarkStart w:id="0" w:name="_GoBack"/>
       <w:bookmarkEnd w:id="0"/>
@@ -151,12 +141,326 @@
     <w:p>
       <w:pPr>
         <w:ind w:firstLine="0"/>
-        <w:rPr>
-          <w:rFonts w:ascii="Times New Roman" w:hAnsi="Times New Roman" w:cs="Times New Roman"/>
-          <w:sz w:val="24"/>
-          <w:szCs w:val="24"/>
-        </w:rPr>
-      </w:pPr>
+        <w:jc w:val="both"/>
+        <w:rPr>
+          <w:rFonts w:ascii="Times New Roman" w:hAnsi="Times New Roman" w:cs="Times New Roman"/>
+          <w:sz w:val="24"/>
+          <w:szCs w:val="24"/>
+        </w:rPr>
+      </w:pPr>
+      <w:r>
+        <w:rPr>
+          <w:rFonts w:ascii="Times New Roman" w:hAnsi="Times New Roman" w:cs="Times New Roman"/>
+          <w:sz w:val="24"/>
+          <w:szCs w:val="24"/>
+        </w:rPr>
+        <w:t>Nozzle</w:t>
+      </w:r>
+    </w:p>
+    <w:p>
+      <w:pPr>
+        <w:ind w:firstLine="360"/>
+        <w:jc w:val="both"/>
+        <w:rPr>
+          <w:rFonts w:ascii="Times New Roman" w:hAnsi="Times New Roman" w:cs="Times New Roman"/>
+          <w:sz w:val="24"/>
+          <w:szCs w:val="24"/>
+        </w:rPr>
+      </w:pPr>
+      <w:r>
+        <w:rPr>
+          <w:rFonts w:ascii="Times New Roman" w:hAnsi="Times New Roman" w:cs="Times New Roman"/>
+          <w:sz w:val="24"/>
+          <w:szCs w:val="24"/>
+        </w:rPr>
+        <w:t>Most designs use separate nozzles for pressurized air and oil. Such a design ha</w:t>
+      </w:r>
+      <w:r>
+        <w:rPr>
+          <w:rFonts w:ascii="Times New Roman" w:hAnsi="Times New Roman" w:cs="Times New Roman"/>
+          <w:sz w:val="24"/>
+          <w:szCs w:val="24"/>
+        </w:rPr>
+        <w:t>s</w:t>
+      </w:r>
+      <w:r>
+        <w:rPr>
+          <w:rFonts w:ascii="Times New Roman" w:hAnsi="Times New Roman" w:cs="Times New Roman"/>
+          <w:sz w:val="24"/>
+          <w:szCs w:val="24"/>
+        </w:rPr>
+        <w:t xml:space="preserve"> proven to be inefficient since smoke emissions </w:t>
+      </w:r>
+      <w:proofErr w:type="gramStart"/>
+      <w:r>
+        <w:rPr>
+          <w:rFonts w:ascii="Times New Roman" w:hAnsi="Times New Roman" w:cs="Times New Roman"/>
+          <w:sz w:val="24"/>
+          <w:szCs w:val="24"/>
+        </w:rPr>
+        <w:t>are</w:t>
+      </w:r>
+      <w:r>
+        <w:rPr>
+          <w:rFonts w:ascii="Times New Roman" w:hAnsi="Times New Roman" w:cs="Times New Roman"/>
+          <w:sz w:val="24"/>
+          <w:szCs w:val="24"/>
+        </w:rPr>
+        <w:t xml:space="preserve"> frequently witnessed</w:t>
+      </w:r>
+      <w:proofErr w:type="gramEnd"/>
+      <w:r>
+        <w:rPr>
+          <w:rFonts w:ascii="Times New Roman" w:hAnsi="Times New Roman" w:cs="Times New Roman"/>
+          <w:sz w:val="24"/>
+          <w:szCs w:val="24"/>
+        </w:rPr>
+        <w:t xml:space="preserve">. It also introduces complexity in the design since the pressurized air nozzle has to </w:t>
+      </w:r>
+      <w:proofErr w:type="gramStart"/>
+      <w:r>
+        <w:rPr>
+          <w:rFonts w:ascii="Times New Roman" w:hAnsi="Times New Roman" w:cs="Times New Roman"/>
+          <w:sz w:val="24"/>
+          <w:szCs w:val="24"/>
+        </w:rPr>
+        <w:t>be placed</w:t>
+      </w:r>
+      <w:proofErr w:type="gramEnd"/>
+      <w:r>
+        <w:rPr>
+          <w:rFonts w:ascii="Times New Roman" w:hAnsi="Times New Roman" w:cs="Times New Roman"/>
+          <w:sz w:val="24"/>
+          <w:szCs w:val="24"/>
+        </w:rPr>
+        <w:t xml:space="preserve"> as </w:t>
+      </w:r>
+      <w:r>
+        <w:rPr>
+          <w:rFonts w:ascii="Times New Roman" w:hAnsi="Times New Roman" w:cs="Times New Roman"/>
+          <w:sz w:val="24"/>
+          <w:szCs w:val="24"/>
+        </w:rPr>
+        <w:t xml:space="preserve">the </w:t>
+      </w:r>
+      <w:r>
+        <w:rPr>
+          <w:rFonts w:ascii="Times New Roman" w:hAnsi="Times New Roman" w:cs="Times New Roman"/>
+          <w:sz w:val="24"/>
+          <w:szCs w:val="24"/>
+        </w:rPr>
+        <w:t>measured distance from the pressurized oil nozzle and this might not always be accurate.</w:t>
+      </w:r>
+    </w:p>
+    <w:p>
+      <w:pPr>
+        <w:ind w:firstLine="0"/>
+        <w:jc w:val="both"/>
+        <w:rPr>
+          <w:rFonts w:ascii="Times New Roman" w:hAnsi="Times New Roman" w:cs="Times New Roman"/>
+          <w:sz w:val="24"/>
+          <w:szCs w:val="24"/>
+        </w:rPr>
+      </w:pPr>
+      <w:r>
+        <w:rPr>
+          <w:rFonts w:ascii="Times New Roman" w:hAnsi="Times New Roman" w:cs="Times New Roman"/>
+          <w:sz w:val="24"/>
+          <w:szCs w:val="24"/>
+        </w:rPr>
+        <w:t>Ignition</w:t>
+      </w:r>
+    </w:p>
+    <w:p>
+      <w:pPr>
+        <w:ind w:firstLine="0"/>
+        <w:jc w:val="both"/>
+        <w:rPr>
+          <w:rFonts w:ascii="Times New Roman" w:hAnsi="Times New Roman" w:cs="Times New Roman"/>
+          <w:sz w:val="24"/>
+          <w:szCs w:val="24"/>
+        </w:rPr>
+      </w:pPr>
+      <w:r>
+        <w:rPr>
+          <w:rFonts w:ascii="Times New Roman" w:hAnsi="Times New Roman" w:cs="Times New Roman"/>
+          <w:sz w:val="24"/>
+          <w:szCs w:val="24"/>
+        </w:rPr>
+        <w:t xml:space="preserve">     Ignition for conventional oil furnaces employs a flammable burner mounted on an insulator or even soaked in a highly flammable petroleum fuel. This method is unsafe since its control is limited. The use of highly flammable petroleum fuel for ignition also makes it expensive and borderline dangerous.</w:t>
+      </w:r>
+    </w:p>
+    <w:p>
+      <w:pPr>
+        <w:ind w:firstLine="0"/>
+        <w:jc w:val="both"/>
+        <w:rPr>
+          <w:rFonts w:ascii="Times New Roman" w:hAnsi="Times New Roman" w:cs="Times New Roman"/>
+          <w:sz w:val="24"/>
+          <w:szCs w:val="24"/>
+        </w:rPr>
+      </w:pPr>
+      <w:r>
+        <w:rPr>
+          <w:rFonts w:ascii="Times New Roman" w:hAnsi="Times New Roman" w:cs="Times New Roman"/>
+          <w:sz w:val="24"/>
+          <w:szCs w:val="24"/>
+        </w:rPr>
+        <w:t>Emission</w:t>
+      </w:r>
+    </w:p>
+    <w:p>
+      <w:pPr>
+        <w:ind w:firstLine="0"/>
+        <w:jc w:val="both"/>
+        <w:rPr>
+          <w:rFonts w:ascii="Times New Roman" w:hAnsi="Times New Roman" w:cs="Times New Roman"/>
+          <w:sz w:val="24"/>
+          <w:szCs w:val="24"/>
+        </w:rPr>
+      </w:pPr>
+      <w:r>
+        <w:rPr>
+          <w:rFonts w:ascii="Times New Roman" w:hAnsi="Times New Roman" w:cs="Times New Roman"/>
+          <w:sz w:val="24"/>
+          <w:szCs w:val="24"/>
+        </w:rPr>
+        <w:t xml:space="preserve">     Combustion of oil in </w:t>
+      </w:r>
+      <w:r>
+        <w:rPr>
+          <w:rFonts w:ascii="Times New Roman" w:hAnsi="Times New Roman" w:cs="Times New Roman"/>
+          <w:sz w:val="24"/>
+          <w:szCs w:val="24"/>
+        </w:rPr>
+        <w:t xml:space="preserve">a </w:t>
+      </w:r>
+      <w:r>
+        <w:rPr>
+          <w:rFonts w:ascii="Times New Roman" w:hAnsi="Times New Roman" w:cs="Times New Roman"/>
+          <w:sz w:val="24"/>
+          <w:szCs w:val="24"/>
+        </w:rPr>
+        <w:t xml:space="preserve">good proportion of oxygen produces carbon dioxide. During oxygen deficiencies, carbon monoxide </w:t>
+      </w:r>
+      <w:proofErr w:type="gramStart"/>
+      <w:r>
+        <w:rPr>
+          <w:rFonts w:ascii="Times New Roman" w:hAnsi="Times New Roman" w:cs="Times New Roman"/>
+          <w:sz w:val="24"/>
+          <w:szCs w:val="24"/>
+        </w:rPr>
+        <w:t>is released</w:t>
+      </w:r>
+      <w:proofErr w:type="gramEnd"/>
+      <w:r>
+        <w:rPr>
+          <w:rFonts w:ascii="Times New Roman" w:hAnsi="Times New Roman" w:cs="Times New Roman"/>
+          <w:sz w:val="24"/>
+          <w:szCs w:val="24"/>
+        </w:rPr>
+        <w:t xml:space="preserve">. If not </w:t>
+      </w:r>
+      <w:proofErr w:type="gramStart"/>
+      <w:r>
+        <w:rPr>
+          <w:rFonts w:ascii="Times New Roman" w:hAnsi="Times New Roman" w:cs="Times New Roman"/>
+          <w:sz w:val="24"/>
+          <w:szCs w:val="24"/>
+        </w:rPr>
+        <w:t>detected</w:t>
+      </w:r>
+      <w:proofErr w:type="gramEnd"/>
+      <w:r>
+        <w:rPr>
+          <w:rFonts w:ascii="Times New Roman" w:hAnsi="Times New Roman" w:cs="Times New Roman"/>
+          <w:sz w:val="24"/>
+          <w:szCs w:val="24"/>
+        </w:rPr>
+        <w:t xml:space="preserve"> and controlled such gases can be catastrophic. </w:t>
+      </w:r>
+      <w:r>
+        <w:rPr>
+          <w:rFonts w:ascii="Times New Roman" w:hAnsi="Times New Roman" w:cs="Times New Roman"/>
+          <w:sz w:val="24"/>
+          <w:szCs w:val="24"/>
+        </w:rPr>
+        <w:t>Since such emissions are invisible, conventional designs of this type of furnace do not gather for such hazards.</w:t>
+      </w:r>
+    </w:p>
+    <w:p>
+      <w:pPr>
+        <w:ind w:firstLine="0"/>
+        <w:jc w:val="both"/>
+        <w:rPr>
+          <w:rFonts w:ascii="Times New Roman" w:hAnsi="Times New Roman" w:cs="Times New Roman"/>
+          <w:sz w:val="24"/>
+          <w:szCs w:val="24"/>
+        </w:rPr>
+      </w:pPr>
+      <w:r>
+        <w:rPr>
+          <w:rFonts w:ascii="Times New Roman" w:hAnsi="Times New Roman" w:cs="Times New Roman"/>
+          <w:sz w:val="24"/>
+          <w:szCs w:val="24"/>
+        </w:rPr>
+        <w:t>Oil Consumption</w:t>
+      </w:r>
+    </w:p>
+    <w:p>
+      <w:pPr>
+        <w:ind w:firstLine="0"/>
+        <w:jc w:val="both"/>
+        <w:rPr>
+          <w:rFonts w:ascii="Times New Roman" w:hAnsi="Times New Roman" w:cs="Times New Roman"/>
+          <w:sz w:val="24"/>
+          <w:szCs w:val="24"/>
+        </w:rPr>
+      </w:pPr>
+      <w:r>
+        <w:rPr>
+          <w:rFonts w:ascii="Times New Roman" w:hAnsi="Times New Roman" w:cs="Times New Roman"/>
+          <w:sz w:val="24"/>
+          <w:szCs w:val="24"/>
+        </w:rPr>
+        <w:t xml:space="preserve">    Conventional designs </w:t>
+      </w:r>
+      <w:proofErr w:type="gramStart"/>
+      <w:r>
+        <w:rPr>
+          <w:rFonts w:ascii="Times New Roman" w:hAnsi="Times New Roman" w:cs="Times New Roman"/>
+          <w:sz w:val="24"/>
+          <w:szCs w:val="24"/>
+        </w:rPr>
+        <w:t>are based</w:t>
+      </w:r>
+      <w:proofErr w:type="gramEnd"/>
+      <w:r>
+        <w:rPr>
+          <w:rFonts w:ascii="Times New Roman" w:hAnsi="Times New Roman" w:cs="Times New Roman"/>
+          <w:sz w:val="24"/>
+          <w:szCs w:val="24"/>
+        </w:rPr>
+        <w:t xml:space="preserve"> on the workability of the design. Its efficiency is rather given </w:t>
+      </w:r>
+      <w:proofErr w:type="gramStart"/>
+      <w:r>
+        <w:rPr>
+          <w:rFonts w:ascii="Times New Roman" w:hAnsi="Times New Roman" w:cs="Times New Roman"/>
+          <w:sz w:val="24"/>
+          <w:szCs w:val="24"/>
+        </w:rPr>
+        <w:t>very minimal</w:t>
+      </w:r>
+      <w:proofErr w:type="gramEnd"/>
+      <w:r>
+        <w:rPr>
+          <w:rFonts w:ascii="Times New Roman" w:hAnsi="Times New Roman" w:cs="Times New Roman"/>
+          <w:sz w:val="24"/>
+          <w:szCs w:val="24"/>
+        </w:rPr>
+        <w:t xml:space="preserve"> attention. The use of separate nozzles for the pressurized oil and air undermines the efficiency of the design. As such, the consumption of oil is rather higher.</w:t>
+      </w:r>
       <w:r>
         <w:rPr>
           <w:rFonts w:ascii="Times New Roman" w:hAnsi="Times New Roman" w:cs="Times New Roman"/>

</xml_diff>